<commit_message>
As enhanced the morning after sending to Matt
</commit_message>
<xml_diff>
--- a/manuscript-backup/Variable pneumaticity in the ribs of Brachiosaurus.docx
+++ b/manuscript-backup/Variable pneumaticity in the ribs of Brachiosaurus.docx
@@ -296,7 +296,7 @@
           <w:i w:val="1"/>
           <w:rtl w:val="0"/>
         </w:rPr>
-        <w:t xml:space="preserve">Brachiosaurus</w:t>
+        <w:t xml:space="preserve">Brachiosaurus altithorax</w:t>
       </w:r>
     </w:p>
     <w:p>
@@ -750,6 +750,17 @@
     </w:p>
     <w:p>
       <w:pPr>
+        <w:rPr/>
+      </w:pPr>
+      <w:r>
+        <w:rPr>
+          <w:rtl w:val="0"/>
+        </w:rPr>
+        <w:t xml:space="preserve">As with pneumatic features in other bones, it is likely that the excavation of ribs by diverticula of the pulmonary system followed paths laid down by blood vessels, so that vascular foramen grew to become pneumatic fossae and foramina (Taylor and Wedel 2021).</w:t>
+      </w:r>
+    </w:p>
+    <w:p>
+      <w:pPr>
         <w:pStyle w:val="Heading1"/>
         <w:rPr/>
       </w:pPr>
@@ -963,6 +974,20 @@
     </w:p>
     <w:p>
       <w:pPr>
+        <w:pStyle w:val="Heading2"/>
+        <w:rPr/>
+      </w:pPr>
+      <w:bookmarkStart w:colFirst="0" w:colLast="0" w:name="_qukpca9cfip5" w:id="13"/>
+      <w:bookmarkEnd w:id="13"/>
+      <w:r>
+        <w:rPr>
+          <w:rtl w:val="0"/>
+        </w:rPr>
+        <w:t xml:space="preserve">Pneumatic sites in sauropod ribs</w:t>
+      </w:r>
+    </w:p>
+    <w:p>
+      <w:pPr>
         <w:rPr/>
       </w:pPr>
       <w:r>
@@ -1172,6 +1197,92 @@
     </w:p>
     <w:p>
       <w:pPr>
+        <w:pStyle w:val="Heading2"/>
+        <w:rPr/>
+      </w:pPr>
+      <w:bookmarkStart w:colFirst="0" w:colLast="0" w:name="_xsxp6xmf1f1x" w:id="14"/>
+      <w:bookmarkEnd w:id="14"/>
+      <w:r>
+        <w:rPr>
+          <w:rtl w:val="0"/>
+        </w:rPr>
+        <w:t xml:space="preserve">Variability of pneumatic features</w:t>
+      </w:r>
+    </w:p>
+    <w:p>
+      <w:pPr>
+        <w:rPr/>
+      </w:pPr>
+      <w:r>
+        <w:rPr>
+          <w:rtl w:val="0"/>
+        </w:rPr>
+        <w:t xml:space="preserve">There is no reason to suppose that the vascularization of the vertebra that carried Rib A was any different from that of Rib B. (Or, if they are the left and right ribs of the same vertebrae, that this vertebra was vascularized differently on one side from the other.) Yet in following the segmental and intercostal arteries, the pneumatic diverticula in the region of these ribs did very different things. In Rib A, the proximal part of the rib — which is the only part pneumatized in most sauropod specimens — is entirely devoid of pneumatic features, yet a small, lipped foramen penetrates the shaft about 60 cm down. In Rib B, a broader, less well-defined pneumatic fossa is in the lateral ridge on the posterior face of the tuberculum, and there are no discernable pneumatic features on the shaft.</w:t>
+      </w:r>
+    </w:p>
+    <w:p>
+      <w:pPr>
+        <w:rPr/>
+      </w:pPr>
+      <w:r>
+        <w:rPr>
+          <w:rtl w:val="0"/>
+        </w:rPr>
+        <w:t xml:space="preserve">Variability of pneumatic features in sauropod bones has been documented in the literature — differences between different species or specimens (e.g. McIntosh 1990), or between successive vertebrae of a single individual (e.g. </w:t>
+      </w:r>
+      <w:r>
+        <w:rPr>
+          <w:i w:val="1"/>
+          <w:rtl w:val="0"/>
+        </w:rPr>
+        <w:t xml:space="preserve">Diplodocus carnegii</w:t>
+      </w:r>
+      <w:r>
+        <w:rPr>
+          <w:rtl w:val="0"/>
+        </w:rPr>
+        <w:t xml:space="preserve"> CM 82, Hatcher 1901), and even asymmetry within a single vertebra (e.g. </w:t>
+      </w:r>
+      <w:r>
+        <w:rPr>
+          <w:i w:val="1"/>
+          <w:rtl w:val="0"/>
+        </w:rPr>
+        <w:t xml:space="preserve">Xenoposeidon proneneukos</w:t>
+      </w:r>
+      <w:r>
+        <w:rPr>
+          <w:rtl w:val="0"/>
+        </w:rPr>
+        <w:t xml:space="preserve"> NHMUK PV R2095, Taylor and Naish 2007). All of this is in accord with Witmer’s (1997:64) conception of pneumatic diverticula can be viewed as “opportunistic pneumatizing machines”, and similar variability in pneumaticity of ribs further corroborates this interpretation.</w:t>
+      </w:r>
+    </w:p>
+    <w:p>
+      <w:pPr>
+        <w:rPr/>
+      </w:pPr>
+      <w:r>
+        <w:rPr>
+          <w:rtl w:val="0"/>
+        </w:rPr>
+      </w:r>
+    </w:p>
+    <w:p>
+      <w:pPr>
+        <w:pStyle w:val="Heading2"/>
+        <w:rPr/>
+      </w:pPr>
+      <w:bookmarkStart w:colFirst="0" w:colLast="0" w:name="_qh91uhykntmu" w:id="15"/>
+      <w:bookmarkEnd w:id="15"/>
+      <w:r>
+        <w:rPr>
+          <w:rtl w:val="0"/>
+        </w:rPr>
+        <w:t xml:space="preserve">New anatomy in old specimens</w:t>
+      </w:r>
+    </w:p>
+    <w:p>
+      <w:pPr>
         <w:rPr/>
       </w:pPr>
       <w:r>
@@ -1212,8 +1323,8 @@
         <w:pStyle w:val="Heading1"/>
         <w:rPr/>
       </w:pPr>
-      <w:bookmarkStart w:colFirst="0" w:colLast="0" w:name="_7x2ex4ohrq88" w:id="13"/>
-      <w:bookmarkEnd w:id="13"/>
+      <w:bookmarkStart w:colFirst="0" w:colLast="0" w:name="_7x2ex4ohrq88" w:id="16"/>
+      <w:bookmarkEnd w:id="16"/>
       <w:r>
         <w:rPr>
           <w:rtl w:val="0"/>
@@ -1270,8 +1381,8 @@
         <w:pStyle w:val="Heading1"/>
         <w:rPr/>
       </w:pPr>
-      <w:bookmarkStart w:colFirst="0" w:colLast="0" w:name="_61yx1g4ardn7" w:id="14"/>
-      <w:bookmarkEnd w:id="14"/>
+      <w:bookmarkStart w:colFirst="0" w:colLast="0" w:name="_61yx1g4ardn7" w:id="17"/>
+      <w:bookmarkEnd w:id="17"/>
       <w:r>
         <w:rPr>
           <w:rtl w:val="0"/>
@@ -1541,6 +1652,56 @@
         <w:rPr>
           <w:rtl w:val="0"/>
         </w:rPr>
+        <w:t xml:space="preserve">Hatcher, Jonathan B. 1901. </w:t>
+      </w:r>
+      <w:r>
+        <w:rPr>
+          <w:i w:val="1"/>
+          <w:rtl w:val="0"/>
+        </w:rPr>
+        <w:t xml:space="preserve">Diplodocus</w:t>
+      </w:r>
+      <w:r>
+        <w:rPr>
+          <w:rtl w:val="0"/>
+        </w:rPr>
+        <w:t xml:space="preserve"> (Marsh): its osteology, taxonomy and probable habits, with a restoration of the skeleton. </w:t>
+      </w:r>
+      <w:r>
+        <w:rPr>
+          <w:i w:val="1"/>
+          <w:rtl w:val="0"/>
+        </w:rPr>
+        <w:t xml:space="preserve">Memoirs of the Carnegie Museum</w:t>
+      </w:r>
+      <w:r>
+        <w:rPr>
+          <w:rtl w:val="0"/>
+        </w:rPr>
+        <w:t xml:space="preserve"> </w:t>
+      </w:r>
+      <w:r>
+        <w:rPr>
+          <w:b w:val="1"/>
+          <w:rtl w:val="0"/>
+        </w:rPr>
+        <w:t xml:space="preserve">1</w:t>
+      </w:r>
+      <w:r>
+        <w:rPr>
+          <w:rtl w:val="0"/>
+        </w:rPr>
+        <w:t xml:space="preserve">:1-63 and plates I-XIII.</w:t>
+      </w:r>
+    </w:p>
+    <w:p>
+      <w:pPr>
+        <w:rPr/>
+      </w:pPr>
+      <w:r>
+        <w:rPr>
+          <w:rtl w:val="0"/>
+        </w:rPr>
         <w:t xml:space="preserve">Janensch, Werner. 1914. Ubersicht uber der Wirbeltierfauna der Tendaguru-Schichten nebst einer kurzen Charakterisierung der neu aufgefuhrten Arten von Sauropoden. </w:t>
       </w:r>
       <w:r>
@@ -1821,6 +1982,30 @@
         <w:rPr>
           <w:rtl w:val="0"/>
         </w:rPr>
+        <w:t xml:space="preserve">McIntosh, John S. 1990 Species determination in sauropod dinosaurs with tentative suggestions for their classification. pp. 53–69 in: Kenneth Carpenter and Philip J. Currie (eds.), </w:t>
+      </w:r>
+      <w:r>
+        <w:rPr>
+          <w:i w:val="1"/>
+          <w:rtl w:val="0"/>
+        </w:rPr>
+        <w:t xml:space="preserve">Dinosaur Systematics: Approaches and Perspectives</w:t>
+      </w:r>
+      <w:r>
+        <w:rPr>
+          <w:rtl w:val="0"/>
+        </w:rPr>
+        <w:t xml:space="preserve">.Cambridge University Press, Cambridge.</w:t>
+      </w:r>
+    </w:p>
+    <w:p>
+      <w:pPr>
+        <w:rPr/>
+      </w:pPr>
+      <w:r>
+        <w:rPr>
+          <w:rtl w:val="0"/>
+        </w:rPr>
         <w:t xml:space="preserve">Osborn, Henry Fairfield, and Charles C. Mook. 1921. </w:t>
       </w:r>
       <w:r>
@@ -2246,6 +2431,96 @@
         <w:rPr>
           <w:rtl w:val="0"/>
         </w:rPr>
+        <w:t xml:space="preserve">Taylor, Michael P., and Darren Naish. 2007. An unusual new neosauropod dinosaur from the Lower Cretaceous Hastings Beds Group of East Sussex, England. </w:t>
+      </w:r>
+      <w:r>
+        <w:rPr>
+          <w:i w:val="1"/>
+          <w:rtl w:val="0"/>
+        </w:rPr>
+        <w:t xml:space="preserve">Palaeontology</w:t>
+      </w:r>
+      <w:r>
+        <w:rPr>
+          <w:rtl w:val="0"/>
+        </w:rPr>
+        <w:t xml:space="preserve"> </w:t>
+      </w:r>
+      <w:r>
+        <w:rPr>
+          <w:b w:val="1"/>
+          <w:rtl w:val="0"/>
+        </w:rPr>
+        <w:t xml:space="preserve">50(6)</w:t>
+      </w:r>
+      <w:r>
+        <w:rPr>
+          <w:rtl w:val="0"/>
+        </w:rPr>
+        <w:t xml:space="preserve">:1547–1564. doi: 10.1111/j.1475-4983.2007.00728.x</w:t>
+      </w:r>
+    </w:p>
+    <w:p>
+      <w:pPr>
+        <w:rPr/>
+      </w:pPr>
+      <w:r>
+        <w:rPr>
+          <w:rtl w:val="0"/>
+        </w:rPr>
+        <w:t xml:space="preserve">Taylor, Michael P., and Mathew J. Wedel. 2021. Why is vertebral pneumaticity in sauropod dinosaurs so variable? (version 5) </w:t>
+      </w:r>
+      <w:r>
+        <w:rPr>
+          <w:i w:val="1"/>
+          <w:rtl w:val="0"/>
+        </w:rPr>
+        <w:t xml:space="preserve">Qeios</w:t>
+      </w:r>
+      <w:r>
+        <w:rPr>
+          <w:rtl w:val="0"/>
+        </w:rPr>
+        <w:t xml:space="preserve"> </w:t>
+      </w:r>
+      <w:r>
+        <w:rPr>
+          <w:b w:val="1"/>
+          <w:rtl w:val="0"/>
+        </w:rPr>
+        <w:t xml:space="preserve">1G6J3Q.5</w:t>
+      </w:r>
+      <w:r>
+        <w:rPr>
+          <w:rtl w:val="0"/>
+        </w:rPr>
+        <w:t xml:space="preserve">. doi: 10.32388/1G6J3Q.5 </w:t>
+      </w:r>
+      <w:hyperlink r:id="rId16">
+        <w:r>
+          <w:rPr>
+            <w:color w:val="1155cc"/>
+            <w:u w:val="single"/>
+            <w:rtl w:val="0"/>
+          </w:rPr>
+          <w:t xml:space="preserve">https://www.qeios.com/read/1G6J3Q.5</w:t>
+        </w:r>
+      </w:hyperlink>
+      <w:r>
+        <w:rPr>
+          <w:rtl w:val="0"/>
+        </w:rPr>
+        <w:t xml:space="preserve"> </w:t>
+      </w:r>
+    </w:p>
+    <w:p>
+      <w:pPr>
+        <w:rPr/>
+      </w:pPr>
+      <w:r>
+        <w:rPr>
+          <w:rtl w:val="0"/>
+        </w:rPr>
         <w:t xml:space="preserve">Taylor, Michael P., Mathew J. Wedel and Richard L. Cifelli. 2011. A new sauropod dinosaur from the Lower Cretaceous Cedar Mountain Formation, Utah, USA. </w:t>
       </w:r>
       <w:r>
@@ -2283,6 +2558,43 @@
         <w:rPr>
           <w:rtl w:val="0"/>
         </w:rPr>
+        <w:t xml:space="preserve">Witmer, Lawrence M. 1997. The evolution of the antorbital cavity of archosaurs: a study in soft-tissue reconstruction in the fossil record with an analysis of the function of pneumaticity. </w:t>
+      </w:r>
+      <w:r>
+        <w:rPr>
+          <w:i w:val="1"/>
+          <w:rtl w:val="0"/>
+        </w:rPr>
+        <w:t xml:space="preserve">Journal of Vertebrate Paleontology</w:t>
+      </w:r>
+      <w:r>
+        <w:rPr>
+          <w:rtl w:val="0"/>
+        </w:rPr>
+        <w:t xml:space="preserve"> </w:t>
+      </w:r>
+      <w:r>
+        <w:rPr>
+          <w:b w:val="1"/>
+          <w:rtl w:val="0"/>
+        </w:rPr>
+        <w:t xml:space="preserve">17(S1)</w:t>
+      </w:r>
+      <w:r>
+        <w:rPr>
+          <w:rtl w:val="0"/>
+        </w:rPr>
+        <w:t xml:space="preserve">:1–76. doi:10.1080/02724634.1997.10011027</w:t>
+      </w:r>
+    </w:p>
+    <w:p>
+      <w:pPr>
+        <w:rPr/>
+      </w:pPr>
+      <w:r>
+        <w:rPr>
+          <w:rtl w:val="0"/>
+        </w:rPr>
         <w:t xml:space="preserve">Zhang, Xiao-Qin, Ning Li, Yan Xie, Da-Qing Li and Hai-Lu You. 2022. Redescription of the dorsal vertebrae of the mamenchisaurid sauropod </w:t>
       </w:r>
       <w:r>
@@ -2322,8 +2634,8 @@
         <w:pStyle w:val="Heading1"/>
         <w:rPr/>
       </w:pPr>
-      <w:bookmarkStart w:colFirst="0" w:colLast="0" w:name="_9576bzuhzvp4" w:id="15"/>
-      <w:bookmarkEnd w:id="15"/>
+      <w:bookmarkStart w:colFirst="0" w:colLast="0" w:name="_9576bzuhzvp4" w:id="18"/>
+      <w:bookmarkEnd w:id="18"/>
       <w:r>
         <w:rPr>
           <w:rtl w:val="0"/>
@@ -2835,8 +3147,8 @@
       </w:r>
     </w:p>
     <w:sectPr>
-      <w:headerReference r:id="rId16" w:type="default"/>
-      <w:footerReference r:id="rId17" w:type="default"/>
+      <w:headerReference r:id="rId17" w:type="default"/>
+      <w:footerReference r:id="rId18" w:type="default"/>
       <w:pgSz w:h="15840" w:w="12240" w:orient="portrait"/>
       <w:pgMar w:bottom="1440" w:top="1440" w:left="1440" w:right="1440" w:header="720" w:footer="720"/>
       <w:pgNumType w:start="1"/>

</xml_diff>

<commit_message>
Basis for APP submission
</commit_message>
<xml_diff>
--- a/manuscript-backup/Variable pneumaticity in the ribs of Brachiosaurus.docx
+++ b/manuscript-backup/Variable pneumaticity in the ribs of Brachiosaurus.docx
@@ -1329,27 +1329,20 @@
     </w:p>
     <w:p>
       <w:pPr>
-        <w:rPr/>
-      </w:pPr>
-      <w:r>
-        <w:rPr>
-          <w:rtl w:val="0"/>
-        </w:rPr>
-        <w:t xml:space="preserve">There are no discernible pneumatic features on any of these ribs in Jensen’s illustrations, and Colin Boisvert (pers. comm., 2023) inspected these elements in collections and found no pneumatic features.</w:t>
-      </w:r>
-    </w:p>
-    <w:p>
-      <w:pPr>
         <w:rPr>
           <w:highlight w:val="yellow"/>
         </w:rPr>
       </w:pPr>
       <w:r>
         <w:rPr>
-          <w:highlight w:val="yellow"/>
-          <w:rtl w:val="0"/>
-        </w:rPr>
-        <w:t xml:space="preserve">### Did he find all three? How were they catalogued?</w:t>
+          <w:rtl w:val="0"/>
+        </w:rPr>
+        <w:t xml:space="preserve">There are no discernible pneumatic features on any of these ribs in Jensen’s illustrations, and Colin Boisvert (pers. comm., 2023) inspected these elements in collections and found no pneumatic features. These elements, together with all the brachiosaur material from Dry Mesa and Jensen/Jensen quarries are currently under restudy.</w:t>
+      </w:r>
+      <w:r>
+        <w:rPr>
+          <w:rtl w:val="0"/>
+        </w:rPr>
       </w:r>
     </w:p>
     <w:p>
@@ -1871,7 +1864,7 @@
         <w:rPr>
           <w:rtl w:val="0"/>
         </w:rPr>
-        <w:t xml:space="preserve">The segmental arteries pass behind the ribs on their circuit of the centrum, providing channels for pneumatization of the posterior aspect of the proximal portion of the ribs — the tubercula and capitula and region between them. (Note that “posterior” here is really posteromedial, as the parapophysis is usually anteroventral to the diapophysis rather than directly ventral, so that the rib is “folded back” against the torso. The segmental arteries also less frequently vascularize and subsequently lead to pneumatization of the anterior aspect of the next vertebra’s ribs. Meanwhile, the intercostal arteries extend along and beyond the length of the rib shaft, providing opportunities for vascularization and subsequent pneumatization.</w:t>
+        <w:t xml:space="preserve">The segmental arteries pass behind the ribs on their circuit of the centrum, providing channels for pneumatization of the posterior aspect of the proximal portion of the ribs — the tubercula and capitula and region between them. (Note that “posterior” here is really posteromedial, as the parapophysis is usually anteroventral to the diapophysis rather than directly ventral, so that the rib is “folded back” against the torso.) The segmental arteries also less frequently vascularize and subsequently lead to pneumatization of the anterior aspect of the next vertebra’s ribs. Meanwhile, the intercostal arteries extend along and beyond the length of the rib shaft, providing opportunities for vascularization and subsequent pneumatization.</w:t>
       </w:r>
     </w:p>
     <w:p>

</xml_diff>